<commit_message>
actualizacion 13 de abril
</commit_message>
<xml_diff>
--- a/Tecnologia.docx
+++ b/Tecnologia.docx
@@ -9,15 +9,14 @@
           <w:szCs w:val="36"/>
         </w:rPr>
       </w:pPr>
-      <w:proofErr w:type="spellStart"/>
-      <w:r>
-        <w:rPr>
-          <w:sz w:val="36"/>
-          <w:szCs w:val="36"/>
-        </w:rPr>
-        <w:t>Tecnologia</w:t>
-      </w:r>
-      <w:proofErr w:type="spellEnd"/>
+      <w:bookmarkStart w:id="0" w:name="_GoBack"/>
+      <w:r>
+        <w:rPr>
+          <w:sz w:val="36"/>
+          <w:szCs w:val="36"/>
+        </w:rPr>
+        <w:t>Tecnología</w:t>
+      </w:r>
       <w:r>
         <w:rPr>
           <w:sz w:val="36"/>
@@ -25,8 +24,6 @@
         </w:rPr>
         <w:t xml:space="preserve"> </w:t>
       </w:r>
-      <w:bookmarkStart w:id="0" w:name="_GoBack"/>
-      <w:bookmarkEnd w:id="0"/>
     </w:p>
     <w:p>
       <w:pPr>
@@ -963,20 +960,11 @@
           <w:sz w:val="24"/>
           <w:szCs w:val="24"/>
         </w:rPr>
-        <w:t>Energía</w:t>
+        <w:t>Energía solar, energía eólica, energía hidroeléctrica, biomasa y biocarburantes, energía geotérmica y la generada merced a las olas, mareas y corrientes marinas</w:t>
       </w:r>
       <w:r>
         <w:rPr>
           <w:rFonts w:ascii="Arial" w:hAnsi="Arial" w:cs="Arial"/>
-          <w:color w:val="040C28"/>
-          <w:sz w:val="24"/>
-          <w:szCs w:val="24"/>
-        </w:rPr>
-        <w:t xml:space="preserve"> solar, energía eólica, energía hidroeléctrica, biomasa y biocarburantes, energía geotérmica y la generada merced a las olas, mareas y corrientes marinas</w:t>
-      </w:r>
-      <w:r>
-        <w:rPr>
-          <w:rFonts w:ascii="Arial" w:hAnsi="Arial" w:cs="Arial"/>
           <w:color w:val="202124"/>
           <w:sz w:val="24"/>
           <w:szCs w:val="24"/>
@@ -984,6 +972,7 @@
         </w:rPr>
         <w:t>.</w:t>
       </w:r>
+      <w:bookmarkEnd w:id="0"/>
     </w:p>
     <w:sectPr>
       <w:pgSz w:w="12240" w:h="15840"/>

</xml_diff>